<commit_message>
dp equal to is sorted
</commit_message>
<xml_diff>
--- a/Programming ScreenerNobuKim.docx
+++ b/Programming ScreenerNobuKim.docx
@@ -1047,6 +1047,16 @@
       <w:r>
         <w:rPr/>
         <w:t>Otherwise, it should be okay for many questions, different spacings, etc.</w:t>
+      </w:r>
+    </w:p>
+    <w:p>
+      <w:pPr>
+        <w:pStyle w:val="Normal1"/>
+        <w:rPr/>
+      </w:pPr>
+      <w:r>
+        <w:rPr/>
+        <w:t>Also that the file path is given on the command line as sys.argv[1]</w:t>
       </w:r>
     </w:p>
     <w:p>

</xml_diff>